<commit_message>
Finished buy two get one free deal.
</commit_message>
<xml_diff>
--- a/Documentation/My Grocery Store.docx
+++ b/Documentation/My Grocery Store.docx
@@ -9,8 +9,6 @@
           <w:szCs w:val="36"/>
         </w:rPr>
       </w:pPr>
-      <w:bookmarkStart w:id="0" w:name="_GoBack"/>
-      <w:bookmarkEnd w:id="0"/>
       <w:r>
         <w:rPr>
           <w:sz w:val="36"/>
@@ -671,22 +669,68 @@
         </w:rPr>
         <w:t>:</w:t>
       </w:r>
-    </w:p>
-    <w:p>
-      <w:pPr>
-        <w:rPr>
-          <w:rFonts w:ascii="Code39" w:hAnsi="Code39"/>
+      <w:r>
+        <w:rPr>
+          <w:sz w:val="48"/>
+          <w:szCs w:val="48"/>
+        </w:rPr>
+        <w:t xml:space="preserve"> </w:t>
+      </w:r>
+      <w:r>
+        <w:rPr>
+          <w:rFonts w:cs="Times New Roman"/>
+          <w:sz w:val="48"/>
+          <w:szCs w:val="48"/>
+        </w:rPr>
+        <w:t>*</w:t>
+      </w:r>
+      <w:r>
+        <w:rPr>
+          <w:sz w:val="48"/>
+          <w:szCs w:val="48"/>
+        </w:rPr>
+        <w:t>1245</w:t>
+      </w:r>
+      <w:r>
+        <w:rPr>
+          <w:rFonts w:cs="Times New Roman"/>
+          <w:sz w:val="48"/>
+          <w:szCs w:val="48"/>
+        </w:rPr>
+        <w:t>*</w:t>
+      </w:r>
+    </w:p>
+    <w:p>
+      <w:pPr>
+        <w:rPr>
+          <w:rFonts w:cs="Times New Roman"/>
           <w:sz w:val="96"/>
           <w:szCs w:val="96"/>
         </w:rPr>
       </w:pPr>
       <w:r>
         <w:rPr>
-          <w:rFonts w:ascii="Code39" w:hAnsi="Code39"/>
+          <w:rFonts w:ascii="Free 3 of 9 Extended" w:hAnsi="Free 3 of 9 Extended" w:cs="Times New Roman"/>
           <w:sz w:val="96"/>
           <w:szCs w:val="96"/>
         </w:rPr>
+        <w:t>*</w:t>
+      </w:r>
+      <w:r>
+        <w:rPr>
+          <w:rFonts w:ascii="Free 3 of 9 Extended" w:hAnsi="Free 3 of 9 Extended"/>
+          <w:sz w:val="96"/>
+          <w:szCs w:val="96"/>
+        </w:rPr>
         <w:t>1245</w:t>
+      </w:r>
+      <w:r>
+        <w:rPr>
+          <w:rFonts w:ascii="Free 3 of 9 Extended" w:hAnsi="Free 3 of 9 Extended" w:cs="Times New Roman"/>
+          <w:sz w:val="96"/>
+          <w:szCs w:val="96"/>
+        </w:rPr>
+        <w:t>*</w:t>
       </w:r>
     </w:p>
     <w:p>
@@ -710,51 +754,80 @@
     <w:p>
       <w:pPr>
         <w:rPr>
+          <w:sz w:val="48"/>
+          <w:szCs w:val="48"/>
+        </w:rPr>
+      </w:pPr>
+      <w:r>
+        <w:rPr>
           <w:b/>
           <w:sz w:val="48"/>
           <w:szCs w:val="48"/>
         </w:rPr>
-      </w:pPr>
-    </w:p>
-    <w:p>
-      <w:pPr>
+        <w:t>Pepto Bismol</w:t>
+      </w:r>
+      <w:r>
         <w:rPr>
           <w:sz w:val="48"/>
           <w:szCs w:val="48"/>
         </w:rPr>
-      </w:pPr>
-      <w:r>
+        <w:t>:</w:t>
+      </w:r>
+      <w:r>
+        <w:rPr>
+          <w:sz w:val="48"/>
+          <w:szCs w:val="48"/>
+        </w:rPr>
+        <w:t xml:space="preserve">  </w:t>
+      </w:r>
+      <w:r>
+        <w:rPr>
+          <w:sz w:val="48"/>
+          <w:szCs w:val="48"/>
+        </w:rPr>
+        <w:t>*99999*</w:t>
+      </w:r>
+    </w:p>
+    <w:p>
+      <w:pPr>
+        <w:rPr>
+          <w:sz w:val="96"/>
+          <w:szCs w:val="96"/>
+        </w:rPr>
+      </w:pPr>
+      <w:r>
+        <w:rPr>
+          <w:rFonts w:ascii="Free 3 of 9 Extended" w:hAnsi="Free 3 of 9 Extended"/>
+          <w:sz w:val="96"/>
+          <w:szCs w:val="96"/>
+        </w:rPr>
+        <w:t>*</w:t>
+      </w:r>
+      <w:r>
+        <w:rPr>
+          <w:rFonts w:ascii="Free 3 of 9 Extended" w:hAnsi="Free 3 of 9 Extended"/>
+          <w:sz w:val="96"/>
+          <w:szCs w:val="96"/>
+        </w:rPr>
+        <w:t>99999</w:t>
+      </w:r>
+      <w:r>
+        <w:rPr>
+          <w:rFonts w:ascii="Free 3 of 9 Extended" w:hAnsi="Free 3 of 9 Extended"/>
+          <w:sz w:val="96"/>
+          <w:szCs w:val="96"/>
+        </w:rPr>
+        <w:t>*</w:t>
+      </w:r>
+    </w:p>
+    <w:p>
+      <w:pPr>
         <w:rPr>
           <w:b/>
           <w:sz w:val="48"/>
           <w:szCs w:val="48"/>
         </w:rPr>
-        <w:t>Pepto Bismol</w:t>
-      </w:r>
-      <w:r>
-        <w:rPr>
-          <w:sz w:val="48"/>
-          <w:szCs w:val="48"/>
-        </w:rPr>
-        <w:t>:</w:t>
-      </w:r>
-    </w:p>
-    <w:p>
-      <w:pPr>
-        <w:rPr>
-          <w:rFonts w:ascii="Code39" w:hAnsi="Code39"/>
-          <w:sz w:val="96"/>
-          <w:szCs w:val="96"/>
-        </w:rPr>
-      </w:pPr>
-      <w:r>
-        <w:rPr>
-          <w:rFonts w:ascii="Code39" w:hAnsi="Code39"/>
-          <w:sz w:val="96"/>
-          <w:szCs w:val="96"/>
-        </w:rPr>
-        <w:t>99999</w:t>
-      </w:r>
+      </w:pPr>
     </w:p>
     <w:p>
       <w:pPr>
@@ -777,50 +850,65 @@
     <w:p>
       <w:pPr>
         <w:rPr>
+          <w:sz w:val="48"/>
+          <w:szCs w:val="48"/>
+        </w:rPr>
+      </w:pPr>
+      <w:r>
+        <w:rPr>
           <w:b/>
           <w:sz w:val="48"/>
           <w:szCs w:val="48"/>
         </w:rPr>
-      </w:pPr>
-    </w:p>
-    <w:p>
-      <w:pPr>
+        <w:t>Rubber Bands</w:t>
+      </w:r>
+      <w:r>
         <w:rPr>
           <w:sz w:val="48"/>
           <w:szCs w:val="48"/>
         </w:rPr>
-      </w:pPr>
-      <w:r>
-        <w:rPr>
-          <w:b/>
+        <w:t>:</w:t>
+      </w:r>
+      <w:r>
+        <w:rPr>
           <w:sz w:val="48"/>
           <w:szCs w:val="48"/>
         </w:rPr>
-        <w:t>Rubber Bands</w:t>
-      </w:r>
-      <w:r>
-        <w:rPr>
-          <w:sz w:val="48"/>
-          <w:szCs w:val="48"/>
-        </w:rPr>
-        <w:t>:</w:t>
-      </w:r>
-    </w:p>
-    <w:p>
-      <w:pPr>
-        <w:rPr>
-          <w:rFonts w:ascii="Code39" w:hAnsi="Code39"/>
+        <w:t xml:space="preserve">  *839*</w:t>
+      </w:r>
+      <w:bookmarkStart w:id="0" w:name="_GoBack"/>
+      <w:bookmarkEnd w:id="0"/>
+    </w:p>
+    <w:p>
+      <w:pPr>
+        <w:rPr>
           <w:sz w:val="96"/>
           <w:szCs w:val="96"/>
         </w:rPr>
       </w:pPr>
       <w:r>
         <w:rPr>
-          <w:rFonts w:ascii="Code39" w:hAnsi="Code39"/>
+          <w:rFonts w:ascii="Free 3 of 9 Extended" w:hAnsi="Free 3 of 9 Extended"/>
           <w:sz w:val="96"/>
           <w:szCs w:val="96"/>
         </w:rPr>
+        <w:t>*</w:t>
+      </w:r>
+      <w:r>
+        <w:rPr>
+          <w:rFonts w:ascii="Free 3 of 9 Extended" w:hAnsi="Free 3 of 9 Extended"/>
+          <w:sz w:val="96"/>
+          <w:szCs w:val="96"/>
+        </w:rPr>
         <w:t>839</w:t>
+      </w:r>
+      <w:r>
+        <w:rPr>
+          <w:rFonts w:ascii="Free 3 of 9 Extended" w:hAnsi="Free 3 of 9 Extended"/>
+          <w:sz w:val="96"/>
+          <w:szCs w:val="96"/>
+        </w:rPr>
+        <w:t>*</w:t>
       </w:r>
     </w:p>
     <w:sectPr>

</xml_diff>

<commit_message>
Updated doc so that hopefully printouts from the new printer will work with the barcode scanner.  Also updated the lass diagram while I was at it.
</commit_message>
<xml_diff>
--- a/Documentation/My Grocery Store.docx
+++ b/Documentation/My Grocery Store.docx
@@ -9,86 +9,86 @@
           <w:szCs w:val="36"/>
         </w:rPr>
       </w:pPr>
+      <w:r>
+        <w:rPr>
+          <w:sz w:val="36"/>
+          <w:szCs w:val="36"/>
+        </w:rPr>
+        <w:t>My Grocery Store</w:t>
+      </w:r>
+    </w:p>
+    <w:p>
+      <w:pPr>
+        <w:rPr>
+          <w:sz w:val="36"/>
+          <w:szCs w:val="36"/>
+        </w:rPr>
+      </w:pPr>
+      <w:r>
+        <w:rPr>
+          <w:sz w:val="36"/>
+          <w:szCs w:val="36"/>
+        </w:rPr>
+        <w:t xml:space="preserve">I own a grocery store </w:t>
+      </w:r>
+      <w:r>
+        <w:rPr>
+          <w:sz w:val="36"/>
+          <w:szCs w:val="36"/>
+        </w:rPr>
+        <w:t xml:space="preserve">that has a </w:t>
+      </w:r>
+      <w:r>
+        <w:rPr>
+          <w:sz w:val="36"/>
+          <w:szCs w:val="36"/>
+        </w:rPr>
+        <w:t>point-of-sale system.</w:t>
+      </w:r>
+      <w:r>
+        <w:rPr>
+          <w:sz w:val="36"/>
+          <w:szCs w:val="36"/>
+        </w:rPr>
+        <w:t xml:space="preserve">  I want to add a "Deals" feature to it.</w:t>
+      </w:r>
+      <w:r>
+        <w:rPr>
+          <w:sz w:val="36"/>
+          <w:szCs w:val="36"/>
+        </w:rPr>
+        <w:t xml:space="preserve">  My requirements are pretty easy, I think.  I already have a scanner, so you don't have to worry about that.  The scanner has some magic </w:t>
+      </w:r>
+      <w:r>
+        <w:rPr>
+          <w:sz w:val="36"/>
+          <w:szCs w:val="36"/>
+        </w:rPr>
+        <w:t>in it that, when my clerks scan</w:t>
+      </w:r>
+      <w:r>
+        <w:rPr>
+          <w:sz w:val="36"/>
+          <w:szCs w:val="36"/>
+        </w:rPr>
+        <w:t xml:space="preserve"> a barcode, it adds the </w:t>
+      </w:r>
+      <w:r>
+        <w:rPr>
+          <w:sz w:val="36"/>
+          <w:szCs w:val="36"/>
+        </w:rPr>
+        <w:t xml:space="preserve">item </w:t>
+      </w:r>
+      <w:r>
+        <w:rPr>
+          <w:sz w:val="36"/>
+          <w:szCs w:val="36"/>
+        </w:rPr>
+        <w:t>into the current sale.</w:t>
+      </w:r>
       <w:bookmarkStart w:id="0" w:name="_GoBack"/>
       <w:bookmarkEnd w:id="0"/>
-      <w:r>
-        <w:rPr>
-          <w:sz w:val="36"/>
-          <w:szCs w:val="36"/>
-        </w:rPr>
-        <w:t>My Grocery Store</w:t>
-      </w:r>
-    </w:p>
-    <w:p>
-      <w:pPr>
-        <w:rPr>
-          <w:sz w:val="36"/>
-          <w:szCs w:val="36"/>
-        </w:rPr>
-      </w:pPr>
-      <w:r>
-        <w:rPr>
-          <w:sz w:val="36"/>
-          <w:szCs w:val="36"/>
-        </w:rPr>
-        <w:t xml:space="preserve">I own a grocery store </w:t>
-      </w:r>
-      <w:r>
-        <w:rPr>
-          <w:sz w:val="36"/>
-          <w:szCs w:val="36"/>
-        </w:rPr>
-        <w:t xml:space="preserve">that has a </w:t>
-      </w:r>
-      <w:r>
-        <w:rPr>
-          <w:sz w:val="36"/>
-          <w:szCs w:val="36"/>
-        </w:rPr>
-        <w:t>point-of-sale system.</w:t>
-      </w:r>
-      <w:r>
-        <w:rPr>
-          <w:sz w:val="36"/>
-          <w:szCs w:val="36"/>
-        </w:rPr>
-        <w:t xml:space="preserve">  I want to add a "Deals" feature to it.</w:t>
-      </w:r>
-      <w:r>
-        <w:rPr>
-          <w:sz w:val="36"/>
-          <w:szCs w:val="36"/>
-        </w:rPr>
-        <w:t xml:space="preserve">  My requirements are pretty easy, I think.  I already have a scanner, so you don't have to worry about that.  The scanner has some magic </w:t>
-      </w:r>
-      <w:r>
-        <w:rPr>
-          <w:sz w:val="36"/>
-          <w:szCs w:val="36"/>
-        </w:rPr>
-        <w:t>in it that, when my clerks scan</w:t>
-      </w:r>
-      <w:r>
-        <w:rPr>
-          <w:sz w:val="36"/>
-          <w:szCs w:val="36"/>
-        </w:rPr>
-        <w:t xml:space="preserve"> a barcode, it adds the </w:t>
-      </w:r>
-      <w:r>
-        <w:rPr>
-          <w:sz w:val="36"/>
-          <w:szCs w:val="36"/>
-        </w:rPr>
-        <w:t xml:space="preserve">item </w:t>
-      </w:r>
-      <w:r>
-        <w:rPr>
-          <w:sz w:val="36"/>
-          <w:szCs w:val="36"/>
-        </w:rPr>
-        <w:t>into the current sale.</w:t>
-      </w:r>
     </w:p>
     <w:p>
       <w:pPr>
@@ -562,13 +562,6 @@
       </w:pPr>
       <w:r>
         <w:rPr>
-          <w:sz w:val="36"/>
-          <w:szCs w:val="36"/>
-        </w:rPr>
-        <w:br w:type="page"/>
-      </w:r>
-      <w:r>
-        <w:rPr>
           <w:noProof/>
           <w:sz w:val="36"/>
           <w:szCs w:val="36"/>
@@ -576,9 +569,9 @@
         <w:lastRenderedPageBreak/>
         <w:drawing>
           <wp:inline distT="0" distB="0" distL="0" distR="0">
-            <wp:extent cx="6858000" cy="8004810"/>
-            <wp:effectExtent l="0" t="0" r="0" b="0"/>
-            <wp:docPr id="2" name="Picture 2"/>
+            <wp:extent cx="6837528" cy="8655533"/>
+            <wp:effectExtent l="0" t="0" r="1905" b="0"/>
+            <wp:docPr id="1" name="Picture 1"/>
             <wp:cNvGraphicFramePr>
               <a:graphicFrameLocks xmlns:a="http://schemas.openxmlformats.org/drawingml/2006/main" noChangeAspect="1"/>
             </wp:cNvGraphicFramePr>
@@ -586,7 +579,7 @@
               <a:graphicData uri="http://schemas.openxmlformats.org/drawingml/2006/picture">
                 <pic:pic xmlns:pic="http://schemas.openxmlformats.org/drawingml/2006/picture">
                   <pic:nvPicPr>
-                    <pic:cNvPr id="0" name="GroceryStore.emf"/>
+                    <pic:cNvPr id="0" name="GroceryStore.png"/>
                     <pic:cNvPicPr/>
                   </pic:nvPicPr>
                   <pic:blipFill>
@@ -604,7 +597,7 @@
                   <pic:spPr>
                     <a:xfrm>
                       <a:off x="0" y="0"/>
-                      <a:ext cx="6858000" cy="8004810"/>
+                      <a:ext cx="6844291" cy="8664094"/>
                     </a:xfrm>
                     <a:prstGeom prst="rect">
                       <a:avLst/>
@@ -616,19 +609,27 @@
           </wp:inline>
         </w:drawing>
       </w:r>
-    </w:p>
-    <w:p>
-      <w:pPr>
-        <w:rPr>
-          <w:sz w:val="36"/>
-          <w:szCs w:val="36"/>
-        </w:rPr>
-      </w:pPr>
-      <w:r>
-        <w:rPr>
-          <w:sz w:val="36"/>
-          <w:szCs w:val="36"/>
-        </w:rPr>
+      <w:r>
+        <w:rPr>
+          <w:sz w:val="36"/>
+          <w:szCs w:val="36"/>
+        </w:rPr>
+        <w:br w:type="page"/>
+      </w:r>
+    </w:p>
+    <w:p>
+      <w:pPr>
+        <w:rPr>
+          <w:sz w:val="36"/>
+          <w:szCs w:val="36"/>
+        </w:rPr>
+      </w:pPr>
+      <w:r>
+        <w:rPr>
+          <w:sz w:val="36"/>
+          <w:szCs w:val="36"/>
+        </w:rPr>
+        <w:lastRenderedPageBreak/>
         <w:br w:type="page"/>
       </w:r>
     </w:p>
@@ -676,15 +677,15 @@
       <w:pPr>
         <w:rPr>
           <w:rFonts w:ascii="Code39" w:hAnsi="Code39"/>
-          <w:sz w:val="96"/>
-          <w:szCs w:val="96"/>
+          <w:sz w:val="192"/>
+          <w:szCs w:val="192"/>
         </w:rPr>
       </w:pPr>
       <w:r>
         <w:rPr>
           <w:rFonts w:ascii="Code39" w:hAnsi="Code39"/>
-          <w:sz w:val="96"/>
-          <w:szCs w:val="96"/>
+          <w:sz w:val="192"/>
+          <w:szCs w:val="192"/>
         </w:rPr>
         <w:t>1245</w:t>
       </w:r>
@@ -710,51 +711,51 @@
     <w:p>
       <w:pPr>
         <w:rPr>
+          <w:sz w:val="48"/>
+          <w:szCs w:val="48"/>
+        </w:rPr>
+      </w:pPr>
+      <w:r>
+        <w:rPr>
           <w:b/>
           <w:sz w:val="48"/>
           <w:szCs w:val="48"/>
         </w:rPr>
-      </w:pPr>
-    </w:p>
-    <w:p>
-      <w:pPr>
+        <w:t>Pepto Bismol</w:t>
+      </w:r>
+      <w:r>
         <w:rPr>
           <w:sz w:val="48"/>
           <w:szCs w:val="48"/>
         </w:rPr>
-      </w:pPr>
-      <w:r>
+        <w:t>:</w:t>
+      </w:r>
+    </w:p>
+    <w:p>
+      <w:pPr>
+        <w:rPr>
+          <w:rFonts w:ascii="Code39" w:hAnsi="Code39"/>
+          <w:sz w:val="192"/>
+          <w:szCs w:val="192"/>
+        </w:rPr>
+      </w:pPr>
+      <w:r>
+        <w:rPr>
+          <w:rFonts w:ascii="Code39" w:hAnsi="Code39"/>
+          <w:sz w:val="192"/>
+          <w:szCs w:val="192"/>
+        </w:rPr>
+        <w:t>99999</w:t>
+      </w:r>
+    </w:p>
+    <w:p>
+      <w:pPr>
         <w:rPr>
           <w:b/>
           <w:sz w:val="48"/>
           <w:szCs w:val="48"/>
         </w:rPr>
-        <w:t>Pepto Bismol</w:t>
-      </w:r>
-      <w:r>
-        <w:rPr>
-          <w:sz w:val="48"/>
-          <w:szCs w:val="48"/>
-        </w:rPr>
-        <w:t>:</w:t>
-      </w:r>
-    </w:p>
-    <w:p>
-      <w:pPr>
-        <w:rPr>
-          <w:rFonts w:ascii="Code39" w:hAnsi="Code39"/>
-          <w:sz w:val="96"/>
-          <w:szCs w:val="96"/>
-        </w:rPr>
-      </w:pPr>
-      <w:r>
-        <w:rPr>
-          <w:rFonts w:ascii="Code39" w:hAnsi="Code39"/>
-          <w:sz w:val="96"/>
-          <w:szCs w:val="96"/>
-        </w:rPr>
-        <w:t>99999</w:t>
-      </w:r>
+      </w:pPr>
     </w:p>
     <w:p>
       <w:pPr>
@@ -768,41 +769,23 @@
     <w:p>
       <w:pPr>
         <w:rPr>
+          <w:sz w:val="48"/>
+          <w:szCs w:val="48"/>
+        </w:rPr>
+      </w:pPr>
+      <w:r>
+        <w:rPr>
           <w:b/>
           <w:sz w:val="48"/>
           <w:szCs w:val="48"/>
         </w:rPr>
-      </w:pPr>
-    </w:p>
-    <w:p>
-      <w:pPr>
-        <w:rPr>
-          <w:b/>
+        <w:t>Rubber Bands</w:t>
+      </w:r>
+      <w:r>
+        <w:rPr>
           <w:sz w:val="48"/>
           <w:szCs w:val="48"/>
         </w:rPr>
-      </w:pPr>
-    </w:p>
-    <w:p>
-      <w:pPr>
-        <w:rPr>
-          <w:sz w:val="48"/>
-          <w:szCs w:val="48"/>
-        </w:rPr>
-      </w:pPr>
-      <w:r>
-        <w:rPr>
-          <w:b/>
-          <w:sz w:val="48"/>
-          <w:szCs w:val="48"/>
-        </w:rPr>
-        <w:t>Rubber Bands</w:t>
-      </w:r>
-      <w:r>
-        <w:rPr>
-          <w:sz w:val="48"/>
-          <w:szCs w:val="48"/>
-        </w:rPr>
         <w:t>:</w:t>
       </w:r>
     </w:p>
@@ -810,15 +793,15 @@
       <w:pPr>
         <w:rPr>
           <w:rFonts w:ascii="Code39" w:hAnsi="Code39"/>
-          <w:sz w:val="96"/>
-          <w:szCs w:val="96"/>
+          <w:sz w:val="192"/>
+          <w:szCs w:val="192"/>
         </w:rPr>
       </w:pPr>
       <w:r>
         <w:rPr>
           <w:rFonts w:ascii="Code39" w:hAnsi="Code39"/>
-          <w:sz w:val="96"/>
-          <w:szCs w:val="96"/>
+          <w:sz w:val="192"/>
+          <w:szCs w:val="192"/>
         </w:rPr>
         <w:t>839</w:t>
       </w:r>

</xml_diff>